<commit_message>
Done save style and protect form
</commit_message>
<xml_diff>
--- a/static/docs_template/Приклад_1.docx
+++ b/static/docs_template/Приклад_1.docx
@@ -47,7 +47,25 @@
                 <w:szCs w:val="24"/>
                 <w:lang w:val="uk-UA"/>
               </w:rPr>
-              <w:t>ФОП Грицюк Людмила Леонідівна</w:t>
+              <w:t xml:space="preserve">ФОП </w:t>
+            </w:r>
+            <w:proofErr w:type="spellStart"/>
+            <w:r>
+              <w:rPr>
+                <w:sz w:val="24"/>
+                <w:szCs w:val="24"/>
+                <w:lang w:val="uk-UA"/>
+              </w:rPr>
+              <w:t>Грицюк</w:t>
+            </w:r>
+            <w:proofErr w:type="spellEnd"/>
+            <w:r>
+              <w:rPr>
+                <w:sz w:val="24"/>
+                <w:szCs w:val="24"/>
+                <w:lang w:val="uk-UA"/>
+              </w:rPr>
+              <w:t xml:space="preserve"> Людмила Леонідівна</w:t>
             </w:r>
           </w:p>
           <w:p>
@@ -126,14 +144,25 @@
                 <w:lang w:val="uk-UA"/>
               </w:rPr>
             </w:pPr>
-            <w:r>
-              <w:rPr>
-                <w:b/>
-                <w:bCs/>
-                <w:sz w:val="24"/>
-                <w:szCs w:val="24"/>
-              </w:rPr>
-              <w:t xml:space="preserve">Рахунок </w:t>
+            <w:proofErr w:type="spellStart"/>
+            <w:r>
+              <w:rPr>
+                <w:b/>
+                <w:bCs/>
+                <w:sz w:val="24"/>
+                <w:szCs w:val="24"/>
+              </w:rPr>
+              <w:t>Рахунок</w:t>
+            </w:r>
+            <w:proofErr w:type="spellEnd"/>
+            <w:r>
+              <w:rPr>
+                <w:b/>
+                <w:bCs/>
+                <w:sz w:val="24"/>
+                <w:szCs w:val="24"/>
+              </w:rPr>
+              <w:t xml:space="preserve"> </w:t>
             </w:r>
             <w:r>
               <w:rPr>
@@ -314,9 +343,18 @@
           <w:bCs/>
           <w:sz w:val="20"/>
           <w:szCs w:val="20"/>
-          <w:u w:val="single"/>
         </w:rPr>
         <w:t>№</w:t>
+      </w:r>
+      <w:r>
+        <w:rPr>
+          <w:rFonts w:ascii="Arial" w:hAnsi="Arial" w:cs="Arial"/>
+          <w:b/>
+          <w:bCs/>
+          <w:sz w:val="20"/>
+          <w:szCs w:val="20"/>
+        </w:rPr>
+        <w:t xml:space="preserve"> </w:t>
       </w:r>
       <w:r>
         <w:rPr>
@@ -327,7 +365,7 @@
           <w:szCs w:val="20"/>
           <w:u w:val="single"/>
         </w:rPr>
-        <w:t xml:space="preserve"> </w:t>
+        <w:t>НОМЕР_ДОГОВОРУ</w:t>
       </w:r>
       <w:r>
         <w:rPr>
@@ -338,7 +376,7 @@
           <w:szCs w:val="20"/>
           <w:u w:val="single"/>
         </w:rPr>
-        <w:t>НОМЕР_ДОГОВОРУ</w:t>
+        <w:t>-</w:t>
       </w:r>
       <w:r>
         <w:rPr>
@@ -349,7 +387,7 @@
           <w:szCs w:val="20"/>
           <w:u w:val="single"/>
         </w:rPr>
-        <w:t>-</w:t>
+        <w:t>МІСЯЦЬРІК</w:t>
       </w:r>
       <w:r>
         <w:rPr>
@@ -358,18 +396,6 @@
           <w:bCs/>
           <w:sz w:val="20"/>
           <w:szCs w:val="20"/>
-          <w:u w:val="single"/>
-        </w:rPr>
-        <w:t>МІСЯЦЬРІК</w:t>
-      </w:r>
-      <w:r>
-        <w:rPr>
-          <w:rFonts w:ascii="Arial" w:hAnsi="Arial" w:cs="Arial"/>
-          <w:b/>
-          <w:bCs/>
-          <w:sz w:val="20"/>
-          <w:szCs w:val="20"/>
-          <w:u w:val="single"/>
         </w:rPr>
         <w:t xml:space="preserve"> </w:t>
       </w:r>
@@ -429,7 +455,25 @@
           <w:szCs w:val="24"/>
           <w:lang w:val="uk-UA"/>
         </w:rPr>
-        <w:t>ФОП Грицюк Людмила Леонідівна</w:t>
+        <w:t xml:space="preserve">ФОП </w:t>
+      </w:r>
+      <w:proofErr w:type="spellStart"/>
+      <w:r>
+        <w:rPr>
+          <w:sz w:val="24"/>
+          <w:szCs w:val="24"/>
+          <w:lang w:val="uk-UA"/>
+        </w:rPr>
+        <w:t>Грицюк</w:t>
+      </w:r>
+      <w:proofErr w:type="spellEnd"/>
+      <w:r>
+        <w:rPr>
+          <w:sz w:val="24"/>
+          <w:szCs w:val="24"/>
+          <w:lang w:val="uk-UA"/>
+        </w:rPr>
+        <w:t xml:space="preserve"> Людмила Леонідівна</w:t>
       </w:r>
     </w:p>
     <w:p>
@@ -637,12 +681,12 @@
         <w:tblLook w:val="04A0" w:firstRow="1" w:lastRow="0" w:firstColumn="1" w:lastColumn="0" w:noHBand="0" w:noVBand="1"/>
       </w:tblPr>
       <w:tblGrid>
-        <w:gridCol w:w="469"/>
+        <w:gridCol w:w="468"/>
         <w:gridCol w:w="6453"/>
         <w:gridCol w:w="988"/>
         <w:gridCol w:w="707"/>
         <w:gridCol w:w="1020"/>
-        <w:gridCol w:w="1132"/>
+        <w:gridCol w:w="1133"/>
       </w:tblGrid>
       <w:tr>
         <w:tc>
@@ -722,8 +766,20 @@
                 <w:szCs w:val="24"/>
                 <w:lang w:val="uk-UA"/>
               </w:rPr>
-              <w:t>Кіль-сть</w:t>
-            </w:r>
+              <w:t>Кіль-</w:t>
+            </w:r>
+            <w:proofErr w:type="spellStart"/>
+            <w:r>
+              <w:rPr>
+                <w:b/>
+                <w:bCs/>
+                <w:sz w:val="24"/>
+                <w:szCs w:val="24"/>
+                <w:lang w:val="uk-UA"/>
+              </w:rPr>
+              <w:t>сть</w:t>
+            </w:r>
+            <w:proofErr w:type="spellEnd"/>
           </w:p>
         </w:tc>
         <w:tc>
@@ -912,12 +968,14 @@
               <w:rPr>
                 <w:sz w:val="24"/>
                 <w:szCs w:val="24"/>
+                <w:u w:val="single"/>
               </w:rPr>
             </w:pPr>
             <w:r>
               <w:rPr>
                 <w:sz w:val="24"/>
                 <w:szCs w:val="24"/>
+                <w:u w:val="single"/>
               </w:rPr>
               <w:t>СУММА</w:t>
             </w:r>
@@ -932,12 +990,16 @@
               <w:spacing w:line="276" w:lineRule="auto"/>
               <w:jc w:val="center"/>
               <w:rPr>
+                <w:b/>
+                <w:bCs/>
                 <w:sz w:val="24"/>
                 <w:szCs w:val="24"/>
               </w:rPr>
             </w:pPr>
             <w:r>
               <w:rPr>
+                <w:b/>
+                <w:bCs/>
                 <w:sz w:val="24"/>
                 <w:szCs w:val="24"/>
               </w:rPr>
@@ -1119,6 +1181,7 @@
         </w:rPr>
         <w:t xml:space="preserve"> </w:t>
       </w:r>
+      <w:proofErr w:type="spellStart"/>
       <w:r>
         <w:rPr>
           <w:b/>
@@ -1129,6 +1192,7 @@
         </w:rPr>
         <w:t>гриве</w:t>
       </w:r>
+      <w:proofErr w:type="spellEnd"/>
       <w:r>
         <w:rPr>
           <w:b/>

</xml_diff>